<commit_message>
Organizer update: Added the results of formal run.
</commit_message>
<xml_diff>
--- a/okayamaU/edcw2012-open-okayamaU.docx
+++ b/okayamaU/edcw2012-open-okayamaU.docx
@@ -1,6 +1,6 @@
 
 <file path=word/document.xml><?xml version="1.0" encoding="utf-8"?>
-<w:document xmlns:wpc="http://schemas.microsoft.com/office/word/2010/wordprocessingCanvas" xmlns:mc="http://schemas.openxmlformats.org/markup-compatibility/2006" xmlns:o="urn:schemas-microsoft-com:office:office" xmlns:r="http://schemas.openxmlformats.org/officeDocument/2006/relationships" xmlns:m="http://schemas.openxmlformats.org/officeDocument/2006/math" xmlns:v="urn:schemas-microsoft-com:vml" xmlns:wp14="http://schemas.microsoft.com/office/word/2010/wordprocessingDrawing" xmlns:wp="http://schemas.openxmlformats.org/drawingml/2006/wordprocessingDrawing" xmlns:w10="urn:schemas-microsoft-com:office:word" xmlns:w="http://schemas.openxmlformats.org/wordprocessingml/2006/main" xmlns:w14="http://schemas.microsoft.com/office/word/2010/wordml" xmlns:wpg="http://schemas.microsoft.com/office/word/2010/wordprocessingGroup" xmlns:wpi="http://schemas.microsoft.com/office/word/2010/wordprocessingInk" xmlns:wne="http://schemas.microsoft.com/office/word/2006/wordml" xmlns:wps="http://schemas.microsoft.com/office/word/2010/wordprocessingShape" mc:Ignorable="w14 wp14">
+<w:document xmlns:wpc="http://schemas.microsoft.com/office/word/2010/wordprocessingCanvas" xmlns:mo="http://schemas.microsoft.com/office/mac/office/2008/main" xmlns:mc="http://schemas.openxmlformats.org/markup-compatibility/2006" xmlns:mv="urn:schemas-microsoft-com:mac:vml" xmlns:o="urn:schemas-microsoft-com:office:office" xmlns:r="http://schemas.openxmlformats.org/officeDocument/2006/relationships" xmlns:m="http://schemas.openxmlformats.org/officeDocument/2006/math" xmlns:v="urn:schemas-microsoft-com:vml" xmlns:wp14="http://schemas.microsoft.com/office/word/2010/wordprocessingDrawing" xmlns:wp="http://schemas.openxmlformats.org/drawingml/2006/wordprocessingDrawing" xmlns:w10="urn:schemas-microsoft-com:office:word" xmlns:w="http://schemas.openxmlformats.org/wordprocessingml/2006/main" xmlns:w14="http://schemas.microsoft.com/office/word/2010/wordml" xmlns:wpg="http://schemas.microsoft.com/office/word/2010/wordprocessingGroup" xmlns:wpi="http://schemas.microsoft.com/office/word/2010/wordprocessingInk" xmlns:wne="http://schemas.microsoft.com/office/word/2006/wordml" xmlns:wps="http://schemas.microsoft.com/office/word/2010/wordprocessingShape" mc:Ignorable="w14 wp14">
   <w:body>
     <w:p>
       <w:pPr>
@@ -185,6 +185,12 @@
             </w:r>
             <w:r>
               <w:rPr>
+                <w:szCs w:val="21"/>
+              </w:rPr>
+              <w:t xml:space="preserve">    </w:t>
+            </w:r>
+            <w:r>
+              <w:rPr>
                 <w:rFonts w:hint="eastAsia"/>
                 <w:szCs w:val="21"/>
               </w:rPr>
@@ -202,8 +208,23 @@
                 <w:rFonts w:hint="eastAsia"/>
                 <w:szCs w:val="21"/>
               </w:rPr>
-              <w:t xml:space="preserve"> P=</w:t>
+              <w:t xml:space="preserve"> </w:t>
             </w:r>
+            <w:r>
+              <w:rPr>
+                <w:szCs w:val="21"/>
+              </w:rPr>
+              <w:t xml:space="preserve"> </w:t>
+            </w:r>
+            <w:r>
+              <w:rPr>
+                <w:rFonts w:hint="eastAsia"/>
+                <w:szCs w:val="21"/>
+              </w:rPr>
+              <w:t>P=</w:t>
+            </w:r>
+            <w:bookmarkStart w:id="0" w:name="_GoBack"/>
+            <w:bookmarkEnd w:id="0"/>
             <w:r>
               <w:rPr>
                 <w:rFonts w:hint="eastAsia"/>
@@ -263,6 +284,12 @@
             </w:r>
             <w:r>
               <w:rPr>
+                <w:szCs w:val="21"/>
+              </w:rPr>
+              <w:t>0.222</w:t>
+            </w:r>
+            <w:r>
+              <w:rPr>
                 <w:rFonts w:hint="eastAsia"/>
                 <w:szCs w:val="21"/>
               </w:rPr>
@@ -277,6 +304,12 @@
             </w:r>
             <w:r>
               <w:rPr>
+                <w:szCs w:val="21"/>
+              </w:rPr>
+              <w:t>0.215</w:t>
+            </w:r>
+            <w:r>
+              <w:rPr>
                 <w:rFonts w:hint="eastAsia"/>
                 <w:szCs w:val="21"/>
               </w:rPr>
@@ -288,6 +321,12 @@
                 <w:szCs w:val="21"/>
               </w:rPr>
               <w:t>F=</w:t>
+            </w:r>
+            <w:r>
+              <w:rPr>
+                <w:szCs w:val="21"/>
+              </w:rPr>
+              <w:t>0.218</w:t>
             </w:r>
             <w:r>
               <w:rPr>
@@ -3425,8 +3464,6 @@
         </w:rPr>
         <w:t>誤り検出を</w:t>
       </w:r>
-      <w:bookmarkStart w:id="0" w:name="_GoBack"/>
-      <w:bookmarkEnd w:id="0"/>
       <w:r>
         <w:rPr>
           <w:rFonts w:hint="eastAsia"/>
@@ -19139,7 +19176,7 @@
 </file>
 
 <file path=word/endnotes.xml><?xml version="1.0" encoding="utf-8"?>
-<w:endnotes xmlns:wpc="http://schemas.microsoft.com/office/word/2010/wordprocessingCanvas" xmlns:mc="http://schemas.openxmlformats.org/markup-compatibility/2006" xmlns:o="urn:schemas-microsoft-com:office:office" xmlns:r="http://schemas.openxmlformats.org/officeDocument/2006/relationships" xmlns:m="http://schemas.openxmlformats.org/officeDocument/2006/math" xmlns:v="urn:schemas-microsoft-com:vml" xmlns:wp14="http://schemas.microsoft.com/office/word/2010/wordprocessingDrawing" xmlns:wp="http://schemas.openxmlformats.org/drawingml/2006/wordprocessingDrawing" xmlns:w10="urn:schemas-microsoft-com:office:word" xmlns:w="http://schemas.openxmlformats.org/wordprocessingml/2006/main" xmlns:w14="http://schemas.microsoft.com/office/word/2010/wordml" xmlns:wpg="http://schemas.microsoft.com/office/word/2010/wordprocessingGroup" xmlns:wpi="http://schemas.microsoft.com/office/word/2010/wordprocessingInk" xmlns:wne="http://schemas.microsoft.com/office/word/2006/wordml" xmlns:wps="http://schemas.microsoft.com/office/word/2010/wordprocessingShape" mc:Ignorable="w14 wp14">
+<w:endnotes xmlns:wpc="http://schemas.microsoft.com/office/word/2010/wordprocessingCanvas" xmlns:mo="http://schemas.microsoft.com/office/mac/office/2008/main" xmlns:mc="http://schemas.openxmlformats.org/markup-compatibility/2006" xmlns:mv="urn:schemas-microsoft-com:mac:vml" xmlns:o="urn:schemas-microsoft-com:office:office" xmlns:r="http://schemas.openxmlformats.org/officeDocument/2006/relationships" xmlns:m="http://schemas.openxmlformats.org/officeDocument/2006/math" xmlns:v="urn:schemas-microsoft-com:vml" xmlns:wp14="http://schemas.microsoft.com/office/word/2010/wordprocessingDrawing" xmlns:wp="http://schemas.openxmlformats.org/drawingml/2006/wordprocessingDrawing" xmlns:w10="urn:schemas-microsoft-com:office:word" xmlns:w="http://schemas.openxmlformats.org/wordprocessingml/2006/main" xmlns:w14="http://schemas.microsoft.com/office/word/2010/wordml" xmlns:wpg="http://schemas.microsoft.com/office/word/2010/wordprocessingGroup" xmlns:wpi="http://schemas.microsoft.com/office/word/2010/wordprocessingInk" xmlns:wne="http://schemas.microsoft.com/office/word/2006/wordml" xmlns:wps="http://schemas.microsoft.com/office/word/2010/wordprocessingShape" mc:Ignorable="w14 wp14">
   <w:endnote w:type="separator" w:id="-1">
     <w:p>
       <w:r>
@@ -19158,7 +19195,7 @@
 </file>
 
 <file path=word/footnotes.xml><?xml version="1.0" encoding="utf-8"?>
-<w:footnotes xmlns:wpc="http://schemas.microsoft.com/office/word/2010/wordprocessingCanvas" xmlns:mc="http://schemas.openxmlformats.org/markup-compatibility/2006" xmlns:o="urn:schemas-microsoft-com:office:office" xmlns:r="http://schemas.openxmlformats.org/officeDocument/2006/relationships" xmlns:m="http://schemas.openxmlformats.org/officeDocument/2006/math" xmlns:v="urn:schemas-microsoft-com:vml" xmlns:wp14="http://schemas.microsoft.com/office/word/2010/wordprocessingDrawing" xmlns:wp="http://schemas.openxmlformats.org/drawingml/2006/wordprocessingDrawing" xmlns:w10="urn:schemas-microsoft-com:office:word" xmlns:w="http://schemas.openxmlformats.org/wordprocessingml/2006/main" xmlns:w14="http://schemas.microsoft.com/office/word/2010/wordml" xmlns:wpg="http://schemas.microsoft.com/office/word/2010/wordprocessingGroup" xmlns:wpi="http://schemas.microsoft.com/office/word/2010/wordprocessingInk" xmlns:wne="http://schemas.microsoft.com/office/word/2006/wordml" xmlns:wps="http://schemas.microsoft.com/office/word/2010/wordprocessingShape" mc:Ignorable="w14 wp14">
+<w:footnotes xmlns:wpc="http://schemas.microsoft.com/office/word/2010/wordprocessingCanvas" xmlns:mo="http://schemas.microsoft.com/office/mac/office/2008/main" xmlns:mc="http://schemas.openxmlformats.org/markup-compatibility/2006" xmlns:mv="urn:schemas-microsoft-com:mac:vml" xmlns:o="urn:schemas-microsoft-com:office:office" xmlns:r="http://schemas.openxmlformats.org/officeDocument/2006/relationships" xmlns:m="http://schemas.openxmlformats.org/officeDocument/2006/math" xmlns:v="urn:schemas-microsoft-com:vml" xmlns:wp14="http://schemas.microsoft.com/office/word/2010/wordprocessingDrawing" xmlns:wp="http://schemas.openxmlformats.org/drawingml/2006/wordprocessingDrawing" xmlns:w10="urn:schemas-microsoft-com:office:word" xmlns:w="http://schemas.openxmlformats.org/wordprocessingml/2006/main" xmlns:w14="http://schemas.microsoft.com/office/word/2010/wordml" xmlns:wpg="http://schemas.microsoft.com/office/word/2010/wordprocessingGroup" xmlns:wpi="http://schemas.microsoft.com/office/word/2010/wordprocessingInk" xmlns:wne="http://schemas.microsoft.com/office/word/2006/wordml" xmlns:wps="http://schemas.microsoft.com/office/word/2010/wordprocessingShape" mc:Ignorable="w14 wp14">
   <w:footnote w:type="separator" w:id="-1">
     <w:p>
       <w:r>
@@ -19177,7 +19214,7 @@
 </file>
 
 <file path=word/numbering.xml><?xml version="1.0" encoding="utf-8"?>
-<w:numbering xmlns:wpc="http://schemas.microsoft.com/office/word/2010/wordprocessingCanvas" xmlns:mc="http://schemas.openxmlformats.org/markup-compatibility/2006" xmlns:o="urn:schemas-microsoft-com:office:office" xmlns:r="http://schemas.openxmlformats.org/officeDocument/2006/relationships" xmlns:m="http://schemas.openxmlformats.org/officeDocument/2006/math" xmlns:v="urn:schemas-microsoft-com:vml" xmlns:wp14="http://schemas.microsoft.com/office/word/2010/wordprocessingDrawing" xmlns:wp="http://schemas.openxmlformats.org/drawingml/2006/wordprocessingDrawing" xmlns:w10="urn:schemas-microsoft-com:office:word" xmlns:w="http://schemas.openxmlformats.org/wordprocessingml/2006/main" xmlns:w14="http://schemas.microsoft.com/office/word/2010/wordml" xmlns:wpg="http://schemas.microsoft.com/office/word/2010/wordprocessingGroup" xmlns:wpi="http://schemas.microsoft.com/office/word/2010/wordprocessingInk" xmlns:wne="http://schemas.microsoft.com/office/word/2006/wordml" xmlns:wps="http://schemas.microsoft.com/office/word/2010/wordprocessingShape" mc:Ignorable="w14 wp14">
+<w:numbering xmlns:wpc="http://schemas.microsoft.com/office/word/2010/wordprocessingCanvas" xmlns:mo="http://schemas.microsoft.com/office/mac/office/2008/main" xmlns:mc="http://schemas.openxmlformats.org/markup-compatibility/2006" xmlns:mv="urn:schemas-microsoft-com:mac:vml" xmlns:o="urn:schemas-microsoft-com:office:office" xmlns:r="http://schemas.openxmlformats.org/officeDocument/2006/relationships" xmlns:m="http://schemas.openxmlformats.org/officeDocument/2006/math" xmlns:v="urn:schemas-microsoft-com:vml" xmlns:wp14="http://schemas.microsoft.com/office/word/2010/wordprocessingDrawing" xmlns:wp="http://schemas.openxmlformats.org/drawingml/2006/wordprocessingDrawing" xmlns:w10="urn:schemas-microsoft-com:office:word" xmlns:w="http://schemas.openxmlformats.org/wordprocessingml/2006/main" xmlns:w14="http://schemas.microsoft.com/office/word/2010/wordml" xmlns:wpg="http://schemas.microsoft.com/office/word/2010/wordprocessingGroup" xmlns:wpi="http://schemas.microsoft.com/office/word/2010/wordprocessingInk" xmlns:wne="http://schemas.microsoft.com/office/word/2006/wordml" xmlns:wps="http://schemas.microsoft.com/office/word/2010/wordprocessingShape" mc:Ignorable="w14 wp14">
   <w:abstractNum w:abstractNumId="0">
     <w:nsid w:val="0FBB2B84"/>
     <w:multiLevelType w:val="hybridMultilevel"/>
@@ -19373,7 +19410,7 @@
     </w:rPrDefault>
     <w:pPrDefault/>
   </w:docDefaults>
-  <w:latentStyles w:defLockedState="0" w:defUIPriority="99" w:defSemiHidden="1" w:defUnhideWhenUsed="1" w:defQFormat="0" w:count="267">
+  <w:latentStyles w:defLockedState="0" w:defUIPriority="99" w:defSemiHidden="1" w:defUnhideWhenUsed="1" w:defQFormat="0" w:count="276">
     <w:lsdException w:name="Normal" w:semiHidden="0" w:uiPriority="0" w:unhideWhenUsed="0" w:qFormat="1"/>
     <w:lsdException w:name="heading 1" w:semiHidden="0" w:uiPriority="9" w:unhideWhenUsed="0" w:qFormat="1"/>
     <w:lsdException w:name="heading 2" w:uiPriority="9" w:qFormat="1"/>
@@ -19721,7 +19758,7 @@
 </file>
 
 <file path=word/stylesWithEffects.xml><?xml version="1.0" encoding="utf-8"?>
-<w:styles xmlns:wpc="http://schemas.microsoft.com/office/word/2010/wordprocessingCanvas" xmlns:mc="http://schemas.openxmlformats.org/markup-compatibility/2006" xmlns:o="urn:schemas-microsoft-com:office:office" xmlns:r="http://schemas.openxmlformats.org/officeDocument/2006/relationships" xmlns:m="http://schemas.openxmlformats.org/officeDocument/2006/math" xmlns:v="urn:schemas-microsoft-com:vml" xmlns:wp14="http://schemas.microsoft.com/office/word/2010/wordprocessingDrawing" xmlns:wp="http://schemas.openxmlformats.org/drawingml/2006/wordprocessingDrawing" xmlns:w10="urn:schemas-microsoft-com:office:word" xmlns:w="http://schemas.openxmlformats.org/wordprocessingml/2006/main" xmlns:w14="http://schemas.microsoft.com/office/word/2010/wordml" xmlns:wpg="http://schemas.microsoft.com/office/word/2010/wordprocessingGroup" xmlns:wpi="http://schemas.microsoft.com/office/word/2010/wordprocessingInk" xmlns:wne="http://schemas.microsoft.com/office/word/2006/wordml" xmlns:wps="http://schemas.microsoft.com/office/word/2010/wordprocessingShape" mc:Ignorable="w14 wp14">
+<w:styles xmlns:wpc="http://schemas.microsoft.com/office/word/2010/wordprocessingCanvas" xmlns:mo="http://schemas.microsoft.com/office/mac/office/2008/main" xmlns:mc="http://schemas.openxmlformats.org/markup-compatibility/2006" xmlns:mv="urn:schemas-microsoft-com:mac:vml" xmlns:o="urn:schemas-microsoft-com:office:office" xmlns:r="http://schemas.openxmlformats.org/officeDocument/2006/relationships" xmlns:m="http://schemas.openxmlformats.org/officeDocument/2006/math" xmlns:v="urn:schemas-microsoft-com:vml" xmlns:wp14="http://schemas.microsoft.com/office/word/2010/wordprocessingDrawing" xmlns:wp="http://schemas.openxmlformats.org/drawingml/2006/wordprocessingDrawing" xmlns:w10="urn:schemas-microsoft-com:office:word" xmlns:w="http://schemas.openxmlformats.org/wordprocessingml/2006/main" xmlns:w14="http://schemas.microsoft.com/office/word/2010/wordml" xmlns:wpg="http://schemas.microsoft.com/office/word/2010/wordprocessingGroup" xmlns:wpi="http://schemas.microsoft.com/office/word/2010/wordprocessingInk" xmlns:wne="http://schemas.microsoft.com/office/word/2006/wordml" xmlns:wps="http://schemas.microsoft.com/office/word/2010/wordprocessingShape" mc:Ignorable="w14 wp14">
   <w:docDefaults>
     <w:rPrDefault>
       <w:rPr>
@@ -19734,7 +19771,7 @@
     </w:rPrDefault>
     <w:pPrDefault/>
   </w:docDefaults>
-  <w:latentStyles w:defLockedState="0" w:defUIPriority="99" w:defSemiHidden="1" w:defUnhideWhenUsed="1" w:defQFormat="0" w:count="267">
+  <w:latentStyles w:defLockedState="0" w:defUIPriority="99" w:defSemiHidden="1" w:defUnhideWhenUsed="1" w:defQFormat="0" w:count="276">
     <w:lsdException w:name="Normal" w:semiHidden="0" w:uiPriority="0" w:unhideWhenUsed="0" w:qFormat="1"/>
     <w:lsdException w:name="heading 1" w:semiHidden="0" w:uiPriority="9" w:unhideWhenUsed="0" w:qFormat="1"/>
     <w:lsdException w:name="heading 2" w:uiPriority="9" w:qFormat="1"/>

</xml_diff>